<commit_message>
Added tests for models
</commit_message>
<xml_diff>
--- a/materials/Описание тестов.docx
+++ b/materials/Описание тестов.docx
@@ -57,6 +57,7 @@
       </w:r>
     </w:p>
     <w:p/>
+    <w:p/>
     <w:p>
       <w:r>
         <w:t>Учитель</w:t>
@@ -101,6 +102,28 @@
         <w:t>.</w:t>
       </w:r>
     </w:p>
+    <w:p>
+      <w:r>
+        <w:t xml:space="preserve">Учитель может </w:t>
+      </w:r>
+      <w:r>
+        <w:t xml:space="preserve"> просматривать групп</w:t>
+      </w:r>
+      <w:r>
+        <w:t xml:space="preserve">ы относительно </w:t>
+      </w:r>
+      <w:proofErr w:type="gramStart"/>
+      <w:r>
+        <w:t>привязанных</w:t>
+      </w:r>
+      <w:proofErr w:type="gramEnd"/>
+      <w:r>
+        <w:t xml:space="preserve"> к нему</w:t>
+      </w:r>
+      <w:r>
+        <w:t xml:space="preserve"> предметам</w:t>
+      </w:r>
+    </w:p>
     <w:p/>
     <w:p>
       <w:r>
@@ -159,6 +182,18 @@
     </w:p>
     <w:p>
       <w:r>
+        <w:t>У каждой задачи, в зависимости от</w:t>
+      </w:r>
+      <w:r>
+        <w:t xml:space="preserve"> типа, существует некоторые количест</w:t>
+      </w:r>
+      <w:r>
+        <w:t>во попыток</w:t>
+      </w:r>
+    </w:p>
+    <w:p/>
+    <w:p>
+      <w:r>
         <w:t>Ответ может быть правильным или неправильным</w:t>
       </w:r>
       <w:r>
@@ -198,7 +233,10 @@
     </w:p>
     <w:p>
       <w:r>
-        <w:t>Практические задачи должны у разных пользователей менять местами варианты ответов</w:t>
+        <w:t>Практические задачи должны у разных пользователей менять</w:t>
+      </w:r>
+      <w:r>
+        <w:t xml:space="preserve"> условия</w:t>
       </w:r>
       <w:r>
         <w:t>.</w:t>
@@ -261,7 +299,6 @@
     <w:p/>
     <w:p>
       <w:r>
-        <w:lastRenderedPageBreak/>
         <w:t>Теоретическая задача(</w:t>
       </w:r>
       <w:proofErr w:type="spellStart"/>

</xml_diff>